<commit_message>
add download and gantchar link
</commit_message>
<xml_diff>
--- a/download/XXXXX_Project Management_Assessment 1.docx
+++ b/download/XXXXX_Project Management_Assessment 1.docx
@@ -1905,6 +1905,23 @@
     </w:p>
     <w:p>
       <w:pPr>
+        <w:spacing w:after="108"/>
+      </w:pPr>
+      <w:r>
+        <w:t xml:space="preserve">All my working could be checked at: </w:t>
+      </w:r>
+      <w:hyperlink r:id="rId8" w:history="1">
+        <w:r>
+          <w:rPr>
+            <w:rStyle w:val="Hyperlink"/>
+            <w:highlight w:val="yellow"/>
+          </w:rPr>
+          <w:t>https://wellsjohn220.github.io/projectmanagement/</w:t>
+        </w:r>
+      </w:hyperlink>
+    </w:p>
+    <w:p>
+      <w:pPr>
         <w:spacing w:after="95" w:line="259" w:lineRule="auto"/>
         <w:ind w:left="0" w:firstLine="0"/>
       </w:pPr>
@@ -2150,25 +2167,6 @@
     </w:p>
     <w:p>
       <w:pPr>
-        <w:spacing w:after="207"/>
-        <w:rPr>
-          <w:sz w:val="12"/>
-          <w:szCs w:val="12"/>
-        </w:rPr>
-      </w:pPr>
-      <w:hyperlink r:id="rId8" w:history="1">
-        <w:r>
-          <w:rPr>
-            <w:rStyle w:val="Hyperlink"/>
-            <w:sz w:val="12"/>
-            <w:szCs w:val="12"/>
-          </w:rPr>
-          <w:t>https://docs.google.com/spreadsheets/d/e/2PACX-1vQP46mY_Ola-ejkVtdxZlDQWatjNBIXqczmQv3SSlv2LRi5lanse3MU6hiPqyqEk_Bcbr09YALgDp3n/pubhtml</w:t>
-        </w:r>
-      </w:hyperlink>
-    </w:p>
-    <w:p>
-      <w:pPr>
         <w:rPr>
           <w:rStyle w:val="Hyperlink"/>
           <w:sz w:val="16"/>
@@ -2210,10 +2208,10 @@
           <w:noProof/>
         </w:rPr>
         <w:drawing>
-          <wp:inline distT="0" distB="0" distL="0" distR="0" wp14:anchorId="1CFAB562" wp14:editId="3D356F03">
-            <wp:extent cx="5717540" cy="2666365"/>
-            <wp:effectExtent l="0" t="0" r="0" b="0"/>
-            <wp:docPr id="7" name="Picture 7"/>
+          <wp:inline distT="0" distB="0" distL="0" distR="0" wp14:anchorId="70755EFD" wp14:editId="41EA0B80">
+            <wp:extent cx="5717540" cy="2701290"/>
+            <wp:effectExtent l="0" t="0" r="0" b="3810"/>
+            <wp:docPr id="94" name="Picture 94"/>
             <wp:cNvGraphicFramePr>
               <a:graphicFrameLocks xmlns:a="http://schemas.openxmlformats.org/drawingml/2006/main" noChangeAspect="1"/>
             </wp:cNvGraphicFramePr>
@@ -2233,7 +2231,7 @@
                   <pic:spPr>
                     <a:xfrm>
                       <a:off x="0" y="0"/>
-                      <a:ext cx="5717540" cy="2666365"/>
+                      <a:ext cx="5717540" cy="2701290"/>
                     </a:xfrm>
                     <a:prstGeom prst="rect">
                       <a:avLst/>
@@ -2254,15 +2252,16 @@
         <w:t xml:space="preserve">Or </w:t>
       </w:r>
       <w:r>
-        <w:t xml:space="preserve">using </w:t>
-      </w:r>
-      <w:proofErr w:type="spellStart"/>
-      <w:r>
-        <w:t>GantProject</w:t>
-      </w:r>
-      <w:proofErr w:type="spellEnd"/>
+        <w:t>using GantProject</w:t>
+      </w:r>
+      <w:r>
+        <w:t xml:space="preserve"> (please note, if you do not use, just delete this section)</w:t>
+      </w:r>
       <w:r>
         <w:t>:</w:t>
+      </w:r>
+      <w:r>
+        <w:t xml:space="preserve">  </w:t>
       </w:r>
     </w:p>
     <w:p>
@@ -2325,7 +2324,19 @@
           <w:rPr>
             <w:rStyle w:val="Hyperlink"/>
           </w:rPr>
-          <w:t>https://wellsjohn220.github.io/projectwebsite/Demoproject-chart.html</w:t>
+          <w:t>https://wellsjohn220.github.io/projectwebsite/Demop</w:t>
+        </w:r>
+        <w:r>
+          <w:rPr>
+            <w:rStyle w:val="Hyperlink"/>
+          </w:rPr>
+          <w:t>r</w:t>
+        </w:r>
+        <w:r>
+          <w:rPr>
+            <w:rStyle w:val="Hyperlink"/>
+          </w:rPr>
+          <w:t>oject-chart.html</w:t>
         </w:r>
       </w:hyperlink>
     </w:p>
@@ -2418,6 +2429,22 @@
           <w:sz w:val="16"/>
           <w:szCs w:val="16"/>
         </w:rPr>
+        <w:t>In order help college promotion, the college need good video film.  I set the project and start it now…</w:t>
+      </w:r>
+    </w:p>
+    <w:p>
+      <w:pPr>
+        <w:spacing w:after="251"/>
+        <w:rPr>
+          <w:sz w:val="16"/>
+          <w:szCs w:val="16"/>
+        </w:rPr>
+      </w:pPr>
+      <w:r>
+        <w:rPr>
+          <w:sz w:val="16"/>
+          <w:szCs w:val="16"/>
+        </w:rPr>
         <w:t>…</w:t>
       </w:r>
     </w:p>
@@ -2445,7 +2472,6 @@
       </w:pPr>
       <w:bookmarkStart w:id="6" w:name="_Toc84942652"/>
       <w:r>
-        <w:lastRenderedPageBreak/>
         <w:t>Your tasks:</w:t>
       </w:r>
       <w:bookmarkEnd w:id="6"/>
@@ -2842,10 +2868,10 @@
           <w:noProof/>
         </w:rPr>
         <w:drawing>
-          <wp:inline distT="0" distB="0" distL="0" distR="0" wp14:anchorId="55CD5C04" wp14:editId="3123C110">
-            <wp:extent cx="5717540" cy="2423795"/>
-            <wp:effectExtent l="19050" t="19050" r="0" b="0"/>
-            <wp:docPr id="17" name="Picture 17"/>
+          <wp:inline distT="0" distB="0" distL="0" distR="0" wp14:anchorId="20F454F3" wp14:editId="630EFBA3">
+            <wp:extent cx="5717540" cy="2578100"/>
+            <wp:effectExtent l="0" t="0" r="0" b="0"/>
+            <wp:docPr id="95" name="Picture 95"/>
             <wp:cNvGraphicFramePr>
               <a:graphicFrameLocks xmlns:a="http://schemas.openxmlformats.org/drawingml/2006/main" noChangeAspect="1"/>
             </wp:cNvGraphicFramePr>
@@ -2865,16 +2891,11 @@
                   <pic:spPr>
                     <a:xfrm>
                       <a:off x="0" y="0"/>
-                      <a:ext cx="5717540" cy="2423795"/>
+                      <a:ext cx="5717540" cy="2578100"/>
                     </a:xfrm>
                     <a:prstGeom prst="rect">
                       <a:avLst/>
                     </a:prstGeom>
-                    <a:ln>
-                      <a:solidFill>
-                        <a:schemeClr val="accent1"/>
-                      </a:solidFill>
-                    </a:ln>
                   </pic:spPr>
                 </pic:pic>
               </a:graphicData>
@@ -2901,81 +2922,136 @@
         <w:spacing w:after="111"/>
       </w:pPr>
       <w:r>
+        <w:t>Name</w:t>
+      </w:r>
+      <w:proofErr w:type="gramStart"/>
+      <w:r>
+        <w:t>:</w:t>
+      </w:r>
+      <w:r>
+        <w:t xml:space="preserve"> ?</w:t>
+      </w:r>
+      <w:proofErr w:type="gramEnd"/>
+    </w:p>
+    <w:p>
+      <w:pPr>
+        <w:spacing w:after="111"/>
+      </w:pPr>
+      <w:r>
+        <w:t>Description: Help business</w:t>
+      </w:r>
+    </w:p>
+    <w:p>
+      <w:pPr>
+        <w:spacing w:after="111"/>
+      </w:pPr>
+      <w:r>
+        <w:t>Manager: John</w:t>
+      </w:r>
+    </w:p>
+    <w:p>
+      <w:pPr>
+        <w:spacing w:after="111"/>
+      </w:pPr>
+      <w:r>
+        <w:t xml:space="preserve">Date Approved: </w:t>
+      </w:r>
+    </w:p>
+    <w:p>
+      <w:pPr>
+        <w:spacing w:after="111"/>
+      </w:pPr>
+      <w:r>
+        <w:lastRenderedPageBreak/>
+        <w:t>...</w:t>
+      </w:r>
+    </w:p>
+    <w:p>
+      <w:pPr>
+        <w:pStyle w:val="Heading3"/>
+      </w:pPr>
+    </w:p>
+    <w:p>
+      <w:pPr>
+        <w:pStyle w:val="Heading3"/>
+      </w:pPr>
+    </w:p>
+    <w:p>
+      <w:pPr>
+        <w:pStyle w:val="Heading3"/>
+      </w:pPr>
+    </w:p>
+    <w:p/>
+    <w:p>
+      <w:pPr>
+        <w:pStyle w:val="Heading3"/>
+      </w:pPr>
+      <w:bookmarkStart w:id="11" w:name="_Toc84942657"/>
+      <w:r>
+        <w:t>Task 4: Project Document</w:t>
+      </w:r>
+      <w:bookmarkEnd w:id="11"/>
+      <w:r>
         <w:t xml:space="preserve"> </w:t>
       </w:r>
-      <w:r>
-        <w:t>Name</w:t>
-      </w:r>
-      <w:proofErr w:type="gramStart"/>
-      <w:r>
-        <w:t>:</w:t>
-      </w:r>
-      <w:r>
-        <w:t xml:space="preserve"> ?</w:t>
-      </w:r>
-      <w:proofErr w:type="gramEnd"/>
-    </w:p>
-    <w:p>
-      <w:pPr>
-        <w:spacing w:after="111"/>
-      </w:pPr>
-      <w:r>
-        <w:t>Description: Help business</w:t>
-      </w:r>
-    </w:p>
-    <w:p>
-      <w:pPr>
-        <w:spacing w:after="111"/>
-      </w:pPr>
-      <w:r>
-        <w:t>Manager: John</w:t>
-      </w:r>
-    </w:p>
-    <w:p>
-      <w:pPr>
-        <w:spacing w:after="111"/>
-      </w:pPr>
-      <w:r>
-        <w:t xml:space="preserve">Date Approved: </w:t>
-      </w:r>
-    </w:p>
-    <w:p>
-      <w:pPr>
-        <w:spacing w:after="111"/>
-      </w:pPr>
-      <w:r>
-        <w:t>...</w:t>
-      </w:r>
-    </w:p>
-    <w:p>
-      <w:pPr>
-        <w:pStyle w:val="Heading3"/>
-      </w:pPr>
-    </w:p>
-    <w:p>
-      <w:pPr>
-        <w:pStyle w:val="Heading3"/>
-      </w:pPr>
-    </w:p>
-    <w:p>
-      <w:pPr>
-        <w:pStyle w:val="Heading3"/>
-      </w:pPr>
     </w:p>
     <w:p/>
     <w:p>
-      <w:pPr>
-        <w:pStyle w:val="Heading3"/>
-      </w:pPr>
-      <w:bookmarkStart w:id="11" w:name="_Toc84942657"/>
-      <w:r>
-        <w:t>Task 4: Project Document</w:t>
-      </w:r>
-      <w:bookmarkEnd w:id="11"/>
-      <w:r>
-        <w:t xml:space="preserve"> </w:t>
-      </w:r>
-    </w:p>
+      <w:r>
+        <w:t xml:space="preserve">Please check my site:  </w:t>
+      </w:r>
+      <w:hyperlink r:id="rId17" w:history="1">
+        <w:r>
+          <w:rPr>
+            <w:rStyle w:val="Hyperlink"/>
+          </w:rPr>
+          <w:t>https://wellsjohn220.github.io/projectmanagement/</w:t>
+        </w:r>
+      </w:hyperlink>
+    </w:p>
+    <w:p>
+      <w:r>
+        <w:rPr>
+          <w:noProof/>
+        </w:rPr>
+        <w:drawing>
+          <wp:inline distT="0" distB="0" distL="0" distR="0" wp14:anchorId="49A383B8" wp14:editId="540C801F">
+            <wp:extent cx="5717540" cy="2908300"/>
+            <wp:effectExtent l="0" t="0" r="0" b="6350"/>
+            <wp:docPr id="96" name="Picture 96"/>
+            <wp:cNvGraphicFramePr>
+              <a:graphicFrameLocks xmlns:a="http://schemas.openxmlformats.org/drawingml/2006/main" noChangeAspect="1"/>
+            </wp:cNvGraphicFramePr>
+            <a:graphic xmlns:a="http://schemas.openxmlformats.org/drawingml/2006/main">
+              <a:graphicData uri="http://schemas.openxmlformats.org/drawingml/2006/picture">
+                <pic:pic xmlns:pic="http://schemas.openxmlformats.org/drawingml/2006/picture">
+                  <pic:nvPicPr>
+                    <pic:cNvPr id="1" name=""/>
+                    <pic:cNvPicPr/>
+                  </pic:nvPicPr>
+                  <pic:blipFill>
+                    <a:blip r:embed="rId18"/>
+                    <a:stretch>
+                      <a:fillRect/>
+                    </a:stretch>
+                  </pic:blipFill>
+                  <pic:spPr>
+                    <a:xfrm>
+                      <a:off x="0" y="0"/>
+                      <a:ext cx="5717540" cy="2908300"/>
+                    </a:xfrm>
+                    <a:prstGeom prst="rect">
+                      <a:avLst/>
+                    </a:prstGeom>
+                  </pic:spPr>
+                </pic:pic>
+              </a:graphicData>
+            </a:graphic>
+          </wp:inline>
+        </w:drawing>
+      </w:r>
+    </w:p>
+    <w:p/>
     <w:p>
       <w:pPr>
         <w:spacing w:after="145"/>
@@ -3155,6 +3231,7 @@
         <w:ind w:hanging="360"/>
       </w:pPr>
       <w:r>
+        <w:lastRenderedPageBreak/>
         <w:t xml:space="preserve">Detail of information repositories </w:t>
       </w:r>
     </w:p>
@@ -3385,7 +3462,6 @@
         <w:ind w:hanging="360"/>
       </w:pPr>
       <w:r>
-        <w:lastRenderedPageBreak/>
         <w:t xml:space="preserve">Recourse and budget, (budget has been limited by WIC Capital Expenditure of current fiscal year for Hardware $80,000, Software $10,000, and Outsourcing man-hours $100,000) </w:t>
       </w:r>
     </w:p>
@@ -3641,7 +3717,7 @@
                     </pic:cNvPicPr>
                   </pic:nvPicPr>
                   <pic:blipFill>
-                    <a:blip r:embed="rId17" cstate="print"/>
+                    <a:blip r:embed="rId19" cstate="print"/>
                     <a:srcRect/>
                     <a:stretch>
                       <a:fillRect/>
@@ -3773,7 +3849,7 @@
                     </pic:cNvPicPr>
                   </pic:nvPicPr>
                   <pic:blipFill>
-                    <a:blip r:embed="rId18" cstate="print"/>
+                    <a:blip r:embed="rId20" cstate="print"/>
                     <a:srcRect/>
                     <a:stretch>
                       <a:fillRect/>
@@ -3913,7 +3989,7 @@
                     </pic:cNvPicPr>
                   </pic:nvPicPr>
                   <pic:blipFill>
-                    <a:blip r:embed="rId19" cstate="print"/>
+                    <a:blip r:embed="rId21" cstate="print"/>
                     <a:srcRect/>
                     <a:stretch>
                       <a:fillRect/>
@@ -3969,7 +4045,7 @@
                     </pic:cNvPicPr>
                   </pic:nvPicPr>
                   <pic:blipFill>
-                    <a:blip r:embed="rId20" cstate="print"/>
+                    <a:blip r:embed="rId22" cstate="print"/>
                     <a:srcRect/>
                     <a:stretch>
                       <a:fillRect/>
@@ -4058,12 +4134,12 @@
           <w:noProof/>
         </w:rPr>
         <w:sectPr>
-          <w:headerReference w:type="even" r:id="rId21"/>
-          <w:headerReference w:type="default" r:id="rId22"/>
-          <w:footerReference w:type="even" r:id="rId23"/>
-          <w:footerReference w:type="default" r:id="rId24"/>
-          <w:headerReference w:type="first" r:id="rId25"/>
-          <w:footerReference w:type="first" r:id="rId26"/>
+          <w:headerReference w:type="even" r:id="rId23"/>
+          <w:headerReference w:type="default" r:id="rId24"/>
+          <w:footerReference w:type="even" r:id="rId25"/>
+          <w:footerReference w:type="default" r:id="rId26"/>
+          <w:headerReference w:type="first" r:id="rId27"/>
+          <w:footerReference w:type="first" r:id="rId28"/>
           <w:pgSz w:w="11906" w:h="16838"/>
           <w:pgMar w:top="2421" w:right="1462" w:bottom="1241" w:left="1440" w:header="569" w:footer="440" w:gutter="0"/>
           <w:pgNumType w:start="0"/>

</xml_diff>